<commit_message>
Migliorata la presentazione PPT.
</commit_message>
<xml_diff>
--- a/Esposizione/Canovaccio.docx
+++ b/Esposizione/Canovaccio.docx
@@ -172,6 +172,18 @@
       <w:r>
         <w:t>]</w:t>
       </w:r>
+      <w:r>
+        <w:br/>
+      </w:r>
+      <w:r>
+        <w:t>Il programma NFC_DISPENSER serve per scrivere sulla tessera NFC i dati comunicati dall’applicazione (PROGETTOPCTOAPP). Aspetta l’arrivo dei dati sulla porta seriale, dopodiché, in base al protocollo di comunicazione definito, individua e memorizza i vari campi (informazioni) da scrivere sulla scheda. Aspetta quindi che l’utente avvicini la tessera NFC</w:t>
+      </w:r>
+      <w:r>
+        <w:t xml:space="preserve"> al sensore</w:t>
+      </w:r>
+      <w:r>
+        <w:t xml:space="preserve"> e, infine, scrive i dati sulla scheda.</w:t>
+      </w:r>
     </w:p>
     <w:p/>
     <w:p>
@@ -197,6 +209,26 @@
       </w:r>
       <w:r>
         <w:t>]</w:t>
+      </w:r>
+      <w:r>
+        <w:br/>
+        <w:t>Ho deciso di realizzare due programmi differenti</w:t>
+      </w:r>
+      <w:r>
+        <w:t>, e non ottimizzarli in un unico programma, per rimanere fedele all’idea del progetto: il programma NFC_DISPENSER è legato esclusivamente al programma PROGETTOPCTOAPP</w:t>
+      </w:r>
+      <w:r>
+        <w:t xml:space="preserve"> essendo la componente hardware dello smartphone che serve per la lettura sulla scheda, mentre il programma NFC_SCHEDA è legato esclusivamente al dispositivo per verificare la validità dei dati; sono quindi due dispositivi differenti</w:t>
+      </w:r>
+      <w:r>
+        <w:t xml:space="preserve"> e come tali li ho trattati</w:t>
+      </w:r>
+      <w:r>
+        <w:t>.</w:t>
+      </w:r>
+      <w:r>
+        <w:br/>
+        <w:t>Il programma NFC_SCHEDA aspetta che l’utente avvicini la tessera NFC al sensore. Successivamente, verifica che l’UID della tessera corrente sia differente da quello della tessera precedente, per comunicare correttamente le informazioni al programma C#. Se l’UID è differente, crea la stringa che stampa sulla porta seriale (e che sarà leggibile dal programma C#). Dopo la lettura, aspetta la verifica della validità effettuata dal programma C# e, grazie ad un segnale visivo e sonoro, ne comunica il risultato.</w:t>
       </w:r>
     </w:p>
     <w:sectPr>

</xml_diff>